<commit_message>
Fixing typo in product name in license
</commit_message>
<xml_diff>
--- a/docs/CCSI Pulverization User Manual.docx
+++ b/docs/CCSI Pulverization User Manual.docx
@@ -6,6 +6,8 @@
       <w:pPr>
         <w:pStyle w:val="URSCover10ptBlackFont"/>
       </w:pPr>
+      <w:bookmarkStart w:id="0" w:name="_GoBack"/>
+      <w:bookmarkEnd w:id="0"/>
       <w:r>
         <w:rPr>
           <w:noProof/>
@@ -163,6 +165,9 @@
       </w:r>
       <w:r>
         <w:t>Pulverization</w:t>
+      </w:r>
+      <w:r>
+        <w:t xml:space="preserve"> Model</w:t>
       </w:r>
     </w:p>
     <w:p>
@@ -596,7 +601,7 @@
         <w:rPr>
           <w:rFonts w:ascii="Arial" w:eastAsia="Arial" w:hAnsi="Arial" w:cs="Arial"/>
         </w:rPr>
-        <w:t>Attrition Model</w:t>
+        <w:t>Pulverization Model</w:t>
       </w:r>
       <w:r>
         <w:rPr>
@@ -646,7 +651,13 @@
         <w:rPr>
           <w:rFonts w:ascii="Arial" w:eastAsia="Arial" w:hAnsi="Arial" w:cs="Arial"/>
         </w:rPr>
-        <w:t>Attrition Model</w:t>
+        <w:t>Pulverization</w:t>
+      </w:r>
+      <w:r>
+        <w:rPr>
+          <w:rFonts w:ascii="Arial" w:eastAsia="Arial" w:hAnsi="Arial" w:cs="Arial"/>
+        </w:rPr>
+        <w:t xml:space="preserve"> Model</w:t>
       </w:r>
       <w:r>
         <w:rPr>
@@ -1966,8 +1977,8 @@
       <w:pPr>
         <w:pStyle w:val="URSCCSIProductNameTitle"/>
       </w:pPr>
-      <w:bookmarkStart w:id="0" w:name="_Toc433811324"/>
       <w:bookmarkStart w:id="1" w:name="_Toc506384510"/>
+      <w:bookmarkStart w:id="2" w:name="_Toc433811324"/>
       <w:r>
         <w:lastRenderedPageBreak/>
         <w:t>CCSI</w:t>
@@ -1984,15 +1995,15 @@
       <w:pPr>
         <w:pStyle w:val="URSHeadingsNumberedLeft"/>
       </w:pPr>
-      <w:bookmarkStart w:id="2" w:name="_Toc506384511"/>
-      <w:bookmarkEnd w:id="0"/>
+      <w:bookmarkStart w:id="3" w:name="_Toc506384511"/>
+      <w:bookmarkEnd w:id="2"/>
       <w:r>
         <w:t>A</w:t>
       </w:r>
       <w:r>
         <w:t>bstract</w:t>
       </w:r>
-      <w:bookmarkEnd w:id="2"/>
+      <w:bookmarkEnd w:id="3"/>
     </w:p>
     <w:p>
       <w:pPr>
@@ -2003,9 +2014,9 @@
         </w:numPr>
         <w:ind w:left="360"/>
       </w:pPr>
-      <w:bookmarkStart w:id="3" w:name="_Toc433811326"/>
-      <w:bookmarkStart w:id="4" w:name="_Toc401828143"/>
-      <w:bookmarkStart w:id="5" w:name="_Toc398559477"/>
+      <w:bookmarkStart w:id="4" w:name="_Toc433811326"/>
+      <w:bookmarkStart w:id="5" w:name="_Toc401828143"/>
+      <w:bookmarkStart w:id="6" w:name="_Toc398559477"/>
       <w:r>
         <w:t>CCSI Attrition and Pulverization Model: Particle attrition is frequently encountered during the processing and handling of mesoporous particles in chemical processing, where the particles suffer progressive loss of material as a result of collisions and friction. In fluidized bed reactors, particle size reduction due to attrition can result in agglomeration and poor fluidization, and the generation of fine debris may further constitute health hazards, leading to environmental pollution. A discrete element method (DEM)-based attrition model was developed to investigate the attrition of initially monodispersed</w:t>
       </w:r>
@@ -2026,17 +2037,17 @@
       <w:pPr>
         <w:pStyle w:val="URSHeadingsNumberedLeft"/>
       </w:pPr>
-      <w:bookmarkStart w:id="6" w:name="_Toc506384512"/>
+      <w:bookmarkStart w:id="7" w:name="_Toc506384512"/>
       <w:r>
         <w:t>Reporting</w:t>
       </w:r>
       <w:r>
         <w:t xml:space="preserve"> Issues</w:t>
       </w:r>
-      <w:bookmarkEnd w:id="3"/>
       <w:bookmarkEnd w:id="4"/>
       <w:bookmarkEnd w:id="5"/>
       <w:bookmarkEnd w:id="6"/>
+      <w:bookmarkEnd w:id="7"/>
     </w:p>
     <w:p>
       <w:pPr>
@@ -2062,11 +2073,11 @@
       <w:pPr>
         <w:pStyle w:val="URSHeadingsNumberedLeft"/>
       </w:pPr>
-      <w:bookmarkStart w:id="7" w:name="_Toc506384513"/>
+      <w:bookmarkStart w:id="8" w:name="_Toc506384513"/>
       <w:r>
         <w:t>Version Log</w:t>
       </w:r>
-      <w:bookmarkEnd w:id="7"/>
+      <w:bookmarkEnd w:id="8"/>
     </w:p>
     <w:tbl>
       <w:tblPr>
@@ -2403,12 +2414,12 @@
       <w:pPr>
         <w:pStyle w:val="URSCCSIProductNameTitle"/>
       </w:pPr>
-      <w:bookmarkStart w:id="8" w:name="_Toc506384514"/>
+      <w:bookmarkStart w:id="9" w:name="_Toc506384514"/>
       <w:r>
         <w:lastRenderedPageBreak/>
         <w:t>MFIX-DEM Pulverization Model</w:t>
       </w:r>
-      <w:bookmarkEnd w:id="8"/>
+      <w:bookmarkEnd w:id="9"/>
     </w:p>
     <w:p>
       <w:pPr>
@@ -2418,15 +2429,15 @@
           <w:numId w:val="43"/>
         </w:numPr>
       </w:pPr>
-      <w:bookmarkStart w:id="9" w:name="_Toc363641251"/>
-      <w:bookmarkStart w:id="10" w:name="_Toc401393731"/>
-      <w:bookmarkStart w:id="11" w:name="_Toc506384515"/>
+      <w:bookmarkStart w:id="10" w:name="_Toc363641251"/>
+      <w:bookmarkStart w:id="11" w:name="_Toc401393731"/>
+      <w:bookmarkStart w:id="12" w:name="_Toc506384515"/>
       <w:r>
         <w:t>Installation</w:t>
       </w:r>
-      <w:bookmarkEnd w:id="9"/>
       <w:bookmarkEnd w:id="10"/>
       <w:bookmarkEnd w:id="11"/>
+      <w:bookmarkEnd w:id="12"/>
     </w:p>
     <w:p>
       <w:pPr>
@@ -2497,9 +2508,9 @@
           <w:noProof/>
         </w:rPr>
       </w:pPr>
-      <w:bookmarkStart w:id="12" w:name="_Toc363641252"/>
-      <w:bookmarkStart w:id="13" w:name="_Toc401393732"/>
-      <w:bookmarkStart w:id="14" w:name="_Toc506384516"/>
+      <w:bookmarkStart w:id="13" w:name="_Toc363641252"/>
+      <w:bookmarkStart w:id="14" w:name="_Toc401393732"/>
+      <w:bookmarkStart w:id="15" w:name="_Toc506384516"/>
       <w:r>
         <w:rPr>
           <w:rFonts w:eastAsia="SimSun"/>
@@ -2507,9 +2518,9 @@
         </w:rPr>
         <w:t>Prerequisites</w:t>
       </w:r>
-      <w:bookmarkEnd w:id="12"/>
       <w:bookmarkEnd w:id="13"/>
       <w:bookmarkEnd w:id="14"/>
+      <w:bookmarkEnd w:id="15"/>
     </w:p>
     <w:p>
       <w:pPr>
@@ -2527,9 +2538,9 @@
           <w:noProof/>
         </w:rPr>
       </w:pPr>
-      <w:bookmarkStart w:id="15" w:name="_Toc363641253"/>
-      <w:bookmarkStart w:id="16" w:name="_Toc401393733"/>
-      <w:bookmarkStart w:id="17" w:name="_Toc506384517"/>
+      <w:bookmarkStart w:id="16" w:name="_Toc363641253"/>
+      <w:bookmarkStart w:id="17" w:name="_Toc401393733"/>
+      <w:bookmarkStart w:id="18" w:name="_Toc506384517"/>
       <w:r>
         <w:rPr>
           <w:rFonts w:eastAsia="SimSun"/>
@@ -2537,9 +2548,9 @@
         </w:rPr>
         <w:t>Third Party Software</w:t>
       </w:r>
-      <w:bookmarkEnd w:id="15"/>
       <w:bookmarkEnd w:id="16"/>
       <w:bookmarkEnd w:id="17"/>
+      <w:bookmarkEnd w:id="18"/>
     </w:p>
     <w:p>
       <w:pPr>
@@ -2611,9 +2622,9 @@
           <w:noProof/>
         </w:rPr>
       </w:pPr>
-      <w:bookmarkStart w:id="18" w:name="_Toc363641254"/>
-      <w:bookmarkStart w:id="19" w:name="_Toc401393734"/>
-      <w:bookmarkStart w:id="20" w:name="_Toc506384518"/>
+      <w:bookmarkStart w:id="19" w:name="_Toc363641254"/>
+      <w:bookmarkStart w:id="20" w:name="_Toc401393734"/>
+      <w:bookmarkStart w:id="21" w:name="_Toc506384518"/>
       <w:r>
         <w:rPr>
           <w:rFonts w:eastAsia="SimSun"/>
@@ -2621,9 +2632,9 @@
         </w:rPr>
         <w:t>Product Installation</w:t>
       </w:r>
-      <w:bookmarkEnd w:id="18"/>
       <w:bookmarkEnd w:id="19"/>
       <w:bookmarkEnd w:id="20"/>
+      <w:bookmarkEnd w:id="21"/>
     </w:p>
     <w:p>
       <w:pPr>
@@ -3063,15 +3074,15 @@
       <w:pPr>
         <w:pStyle w:val="URSHeadingsNumberedLeft"/>
       </w:pPr>
-      <w:bookmarkStart w:id="21" w:name="_Toc363641255"/>
-      <w:bookmarkStart w:id="22" w:name="_Toc401393735"/>
-      <w:bookmarkStart w:id="23" w:name="_Toc506384519"/>
+      <w:bookmarkStart w:id="22" w:name="_Toc363641255"/>
+      <w:bookmarkStart w:id="23" w:name="_Toc401393735"/>
+      <w:bookmarkStart w:id="24" w:name="_Toc506384519"/>
       <w:r>
         <w:t>Simulations</w:t>
       </w:r>
-      <w:bookmarkEnd w:id="21"/>
       <w:bookmarkEnd w:id="22"/>
       <w:bookmarkEnd w:id="23"/>
+      <w:bookmarkEnd w:id="24"/>
     </w:p>
     <w:p>
       <w:pPr>
@@ -3119,12 +3130,7 @@
         <w:t>/pulverization/test</w:t>
       </w:r>
       <w:r>
-        <w:t xml:space="preserve"> folder, where a 2D spherical coal with a diameter ~0.2 cm is represented by assemblies of discrete eleme</w:t>
-      </w:r>
-      <w:bookmarkStart w:id="24" w:name="_GoBack"/>
-      <w:bookmarkEnd w:id="24"/>
-      <w:r>
-        <w:t xml:space="preserve">nts with a uniform diameter of ~75 </w:t>
+        <w:t xml:space="preserve"> folder, where a 2D spherical coal with a diameter ~0.2 cm is represented by assemblies of discrete elements with a uniform diameter of ~75 </w:t>
       </w:r>
       <w:proofErr w:type="spellStart"/>
       <w:r>
@@ -3405,15 +3411,7 @@
         <w:tab/>
       </w:r>
       <w:r>
-        <w:t xml:space="preserve">MFIX – Multiphase Flow with Interphase </w:t>
-      </w:r>
-      <w:proofErr w:type="spellStart"/>
-      <w:r>
-        <w:t>eXchanges</w:t>
-      </w:r>
-      <w:proofErr w:type="spellEnd"/>
-      <w:r>
-        <w:t>, Vers</w:t>
+        <w:t>MFIX – Multiphase Flow with Interphase eXchanges, Vers</w:t>
       </w:r>
       <w:r>
         <w:t xml:space="preserve">ion MFIX-2012-1, January 2012. </w:t>
@@ -13438,15 +13436,6 @@
 </file>
 
 <file path=customXml/item1.xml><?xml version="1.0" encoding="utf-8"?>
-<?mso-contentType ?>
-<FormTemplates xmlns="http://schemas.microsoft.com/sharepoint/v3/contenttype/forms">
-  <Display>DocumentLibraryForm</Display>
-  <Edit>DocumentLibraryForm</Edit>
-  <New>DocumentLibraryForm</New>
-</FormTemplates>
-</file>
-
-<file path=customXml/item2.xml><?xml version="1.0" encoding="utf-8"?>
 <ct:contentTypeSchema xmlns:ct="http://schemas.microsoft.com/office/2006/metadata/contentType" xmlns:ma="http://schemas.microsoft.com/office/2006/metadata/properties/metaAttributes" ct:_="" ma:_="" ma:contentTypeName="Document" ma:contentTypeID="0x0101009DB144116D0D6540BAC2B60D7E75F8E0" ma:contentTypeVersion="1" ma:contentTypeDescription="Create a new document." ma:contentTypeScope="" ma:versionID="10a1069512daf74a1c6641e9370c56f7">
   <xsd:schema xmlns:xsd="http://www.w3.org/2001/XMLSchema" xmlns:xs="http://www.w3.org/2001/XMLSchema" xmlns:p="http://schemas.microsoft.com/office/2006/metadata/properties" xmlns:ns2="http://schemas.microsoft.com/sharepoint/v4" targetNamespace="http://schemas.microsoft.com/office/2006/metadata/properties" ma:root="true" ma:fieldsID="c79c8594d4fa4c9fd200c91a62336472" ns2:_="">
     <xsd:import namespace="http://schemas.microsoft.com/sharepoint/v4"/>
@@ -13572,7 +13561,7 @@
 </ct:contentTypeSchema>
 </file>
 
-<file path=customXml/item3.xml><?xml version="1.0" encoding="utf-8"?>
+<file path=customXml/item2.xml><?xml version="1.0" encoding="utf-8"?>
 <p:properties xmlns:p="http://schemas.microsoft.com/office/2006/metadata/properties" xmlns:xsi="http://www.w3.org/2001/XMLSchema-instance" xmlns:pc="http://schemas.microsoft.com/office/infopath/2007/PartnerControls">
   <documentManagement>
     <IconOverlay xmlns="http://schemas.microsoft.com/sharepoint/v4" xsi:nil="true"/>
@@ -13580,19 +13569,20 @@
 </p:properties>
 </file>
 
+<file path=customXml/item3.xml><?xml version="1.0" encoding="utf-8"?>
+<?mso-contentType ?>
+<FormTemplates xmlns="http://schemas.microsoft.com/sharepoint/v3/contenttype/forms">
+  <Display>DocumentLibraryForm</Display>
+  <Edit>DocumentLibraryForm</Edit>
+  <New>DocumentLibraryForm</New>
+</FormTemplates>
+</file>
+
 <file path=customXml/item4.xml><?xml version="1.0" encoding="utf-8"?>
 <b:Sources xmlns:b="http://schemas.openxmlformats.org/officeDocument/2006/bibliography" xmlns="http://schemas.openxmlformats.org/officeDocument/2006/bibliography" SelectedStyle="\APA.XSL" StyleName="APA Fifth Edition"/>
 </file>
 
 <file path=customXml/itemProps1.xml><?xml version="1.0" encoding="utf-8"?>
-<ds:datastoreItem xmlns:ds="http://schemas.openxmlformats.org/officeDocument/2006/customXml" ds:itemID="{DA02FA6F-26D5-4BE9-B484-78AFA97BB40B}">
-  <ds:schemaRefs>
-    <ds:schemaRef ds:uri="http://schemas.microsoft.com/sharepoint/v3/contenttype/forms"/>
-  </ds:schemaRefs>
-</ds:datastoreItem>
-</file>
-
-<file path=customXml/itemProps2.xml><?xml version="1.0" encoding="utf-8"?>
 <ds:datastoreItem xmlns:ds="http://schemas.openxmlformats.org/officeDocument/2006/customXml" ds:itemID="{49CC4759-E064-4C65-A45C-6DA74C7F6F0B}">
   <ds:schemaRefs>
     <ds:schemaRef ds:uri="http://schemas.microsoft.com/office/2006/metadata/contentType"/>
@@ -13610,24 +13600,32 @@
 </ds:datastoreItem>
 </file>
 
-<file path=customXml/itemProps3.xml><?xml version="1.0" encoding="utf-8"?>
+<file path=customXml/itemProps2.xml><?xml version="1.0" encoding="utf-8"?>
 <ds:datastoreItem xmlns:ds="http://schemas.openxmlformats.org/officeDocument/2006/customXml" ds:itemID="{E2C7CBA9-3FEC-4BFD-BE7A-B8749AC3B3CE}">
   <ds:schemaRefs>
+    <ds:schemaRef ds:uri="http://purl.org/dc/elements/1.1/"/>
+    <ds:schemaRef ds:uri="http://schemas.microsoft.com/office/2006/metadata/properties"/>
+    <ds:schemaRef ds:uri="http://schemas.microsoft.com/office/infopath/2007/PartnerControls"/>
+    <ds:schemaRef ds:uri="http://www.w3.org/XML/1998/namespace"/>
+    <ds:schemaRef ds:uri="http://schemas.microsoft.com/office/2006/documentManagement/types"/>
     <ds:schemaRef ds:uri="http://purl.org/dc/terms/"/>
     <ds:schemaRef ds:uri="http://schemas.openxmlformats.org/package/2006/metadata/core-properties"/>
-    <ds:schemaRef ds:uri="http://www.w3.org/XML/1998/namespace"/>
-    <ds:schemaRef ds:uri="http://schemas.microsoft.com/office/infopath/2007/PartnerControls"/>
-    <ds:schemaRef ds:uri="http://schemas.microsoft.com/office/2006/documentManagement/types"/>
+    <ds:schemaRef ds:uri="http://schemas.microsoft.com/sharepoint/v4"/>
     <ds:schemaRef ds:uri="http://purl.org/dc/dcmitype/"/>
-    <ds:schemaRef ds:uri="http://purl.org/dc/elements/1.1/"/>
-    <ds:schemaRef ds:uri="http://schemas.microsoft.com/sharepoint/v4"/>
-    <ds:schemaRef ds:uri="http://schemas.microsoft.com/office/2006/metadata/properties"/>
+  </ds:schemaRefs>
+</ds:datastoreItem>
+</file>
+
+<file path=customXml/itemProps3.xml><?xml version="1.0" encoding="utf-8"?>
+<ds:datastoreItem xmlns:ds="http://schemas.openxmlformats.org/officeDocument/2006/customXml" ds:itemID="{DA02FA6F-26D5-4BE9-B484-78AFA97BB40B}">
+  <ds:schemaRefs>
+    <ds:schemaRef ds:uri="http://schemas.microsoft.com/sharepoint/v3/contenttype/forms"/>
   </ds:schemaRefs>
 </ds:datastoreItem>
 </file>
 
 <file path=customXml/itemProps4.xml><?xml version="1.0" encoding="utf-8"?>
-<ds:datastoreItem xmlns:ds="http://schemas.openxmlformats.org/officeDocument/2006/customXml" ds:itemID="{676ECD40-850C-4E57-AD64-DA89B33DBFD9}">
+<ds:datastoreItem xmlns:ds="http://schemas.openxmlformats.org/officeDocument/2006/customXml" ds:itemID="{EB7EB371-8A7C-4BC3-BCEC-308642D6E7DD}">
   <ds:schemaRefs>
     <ds:schemaRef ds:uri="http://schemas.openxmlformats.org/officeDocument/2006/bibliography"/>
   </ds:schemaRefs>

</xml_diff>